<commit_message>
Updated the report and presentation
</commit_message>
<xml_diff>
--- a/Report_Presentation/Report.docx
+++ b/Report_Presentation/Report.docx
@@ -383,7 +383,7 @@
                                           <w:sz w:val="36"/>
                                           <w:szCs w:val="36"/>
                                         </w:rPr>
-                                        <w:t>Proposal</w:t>
+                                        <w:t>report</w:t>
                                       </w:r>
                                     </w:sdtContent>
                                   </w:sdt>
@@ -407,6 +407,27 @@
                                       <w:szCs w:val="36"/>
                                     </w:rPr>
                                     <w:t>Embedded Systems project</w:t>
+                                  </w:r>
+                                </w:p>
+                                <w:p>
+                                  <w:pPr>
+                                    <w:pStyle w:val="NoSpacing"/>
+                                    <w:spacing w:before="240"/>
+                                    <w:rPr>
+                                      <w:caps/>
+                                      <w:color w:val="44546A" w:themeColor="text2"/>
+                                      <w:sz w:val="36"/>
+                                      <w:szCs w:val="36"/>
+                                    </w:rPr>
+                                  </w:pPr>
+                                  <w:r>
+                                    <w:rPr>
+                                      <w:caps/>
+                                      <w:color w:val="44546A" w:themeColor="text2"/>
+                                      <w:sz w:val="36"/>
+                                      <w:szCs w:val="36"/>
+                                    </w:rPr>
+                                    <w:t>https://github.com/djzenma/ECG</w:t>
                                   </w:r>
                                 </w:p>
                               </w:txbxContent>
@@ -613,7 +634,7 @@
                                     <w:sz w:val="36"/>
                                     <w:szCs w:val="36"/>
                                   </w:rPr>
-                                  <w:t>Proposal</w:t>
+                                  <w:t>report</w:t>
                                 </w:r>
                               </w:sdtContent>
                             </w:sdt>
@@ -637,6 +658,27 @@
                                 <w:szCs w:val="36"/>
                               </w:rPr>
                               <w:t>Embedded Systems project</w:t>
+                            </w:r>
+                          </w:p>
+                          <w:p>
+                            <w:pPr>
+                              <w:pStyle w:val="NoSpacing"/>
+                              <w:spacing w:before="240"/>
+                              <w:rPr>
+                                <w:caps/>
+                                <w:color w:val="44546A" w:themeColor="text2"/>
+                                <w:sz w:val="36"/>
+                                <w:szCs w:val="36"/>
+                              </w:rPr>
+                            </w:pPr>
+                            <w:r>
+                              <w:rPr>
+                                <w:caps/>
+                                <w:color w:val="44546A" w:themeColor="text2"/>
+                                <w:sz w:val="36"/>
+                                <w:szCs w:val="36"/>
+                              </w:rPr>
+                              <w:t>https://github.com/djzenma/ECG</w:t>
                             </w:r>
                           </w:p>
                         </w:txbxContent>
@@ -683,7 +725,9 @@
       </w:sdtPr>
       <w:sdtEndPr>
         <w:rPr>
+          <w:rFonts w:ascii="Times New Roman" w:eastAsia="Times New Roman" w:hAnsi="Times New Roman" w:cs="Times New Roman"/>
           <w:noProof/>
+          <w:lang w:eastAsia="en-GB"/>
         </w:rPr>
       </w:sdtEndPr>
       <w:sdtContent>
@@ -744,7 +788,7 @@
             </w:rPr>
             <w:fldChar w:fldCharType="separate"/>
           </w:r>
-          <w:hyperlink w:anchor="_Toc41425497" w:history="1">
+          <w:hyperlink w:anchor="_Toc41436110" w:history="1">
             <w:r>
               <w:rPr>
                 <w:rStyle w:val="Hyperlink"/>
@@ -772,7 +816,7 @@
                 <w:noProof/>
                 <w:webHidden/>
               </w:rPr>
-              <w:instrText xml:space="preserve"> PAGEREF _Toc41425497 \h </w:instrText>
+              <w:instrText xml:space="preserve"> PAGEREF _Toc41436110 \h </w:instrText>
             </w:r>
             <w:r>
               <w:rPr>
@@ -820,7 +864,7 @@
               <w:lang w:eastAsia="en-GB"/>
             </w:rPr>
           </w:pPr>
-          <w:hyperlink w:anchor="_Toc41425498" w:history="1">
+          <w:hyperlink w:anchor="_Toc41436111" w:history="1">
             <w:r>
               <w:rPr>
                 <w:rStyle w:val="Hyperlink"/>
@@ -848,7 +892,7 @@
                 <w:noProof/>
                 <w:webHidden/>
               </w:rPr>
-              <w:instrText xml:space="preserve"> PAGEREF _Toc41425498 \h </w:instrText>
+              <w:instrText xml:space="preserve"> PAGEREF _Toc41436111 \h </w:instrText>
             </w:r>
             <w:r>
               <w:rPr>
@@ -896,7 +940,7 @@
               <w:lang w:eastAsia="en-GB"/>
             </w:rPr>
           </w:pPr>
-          <w:hyperlink w:anchor="_Toc41425499" w:history="1">
+          <w:hyperlink w:anchor="_Toc41436112" w:history="1">
             <w:r>
               <w:rPr>
                 <w:rStyle w:val="Hyperlink"/>
@@ -924,7 +968,7 @@
                 <w:noProof/>
                 <w:webHidden/>
               </w:rPr>
-              <w:instrText xml:space="preserve"> PAGEREF _Toc41425499 \h </w:instrText>
+              <w:instrText xml:space="preserve"> PAGEREF _Toc41436112 \h </w:instrText>
             </w:r>
             <w:r>
               <w:rPr>
@@ -971,7 +1015,7 @@
               <w:lang w:eastAsia="en-GB"/>
             </w:rPr>
           </w:pPr>
-          <w:hyperlink w:anchor="_Toc41425500" w:history="1">
+          <w:hyperlink w:anchor="_Toc41436113" w:history="1">
             <w:r>
               <w:rPr>
                 <w:rStyle w:val="Hyperlink"/>
@@ -999,7 +1043,7 @@
                 <w:noProof/>
                 <w:webHidden/>
               </w:rPr>
-              <w:instrText xml:space="preserve"> PAGEREF _Toc41425500 \h </w:instrText>
+              <w:instrText xml:space="preserve"> PAGEREF _Toc41436113 \h </w:instrText>
             </w:r>
             <w:r>
               <w:rPr>
@@ -1046,7 +1090,7 @@
               <w:lang w:eastAsia="en-GB"/>
             </w:rPr>
           </w:pPr>
-          <w:hyperlink w:anchor="_Toc41425501" w:history="1">
+          <w:hyperlink w:anchor="_Toc41436114" w:history="1">
             <w:r>
               <w:rPr>
                 <w:rStyle w:val="Hyperlink"/>
@@ -1074,7 +1118,7 @@
                 <w:noProof/>
                 <w:webHidden/>
               </w:rPr>
-              <w:instrText xml:space="preserve"> PAGEREF _Toc41425501 \h </w:instrText>
+              <w:instrText xml:space="preserve"> PAGEREF _Toc41436114 \h </w:instrText>
             </w:r>
             <w:r>
               <w:rPr>
@@ -1121,7 +1165,7 @@
               <w:lang w:eastAsia="en-GB"/>
             </w:rPr>
           </w:pPr>
-          <w:hyperlink w:anchor="_Toc41425502" w:history="1">
+          <w:hyperlink w:anchor="_Toc41436115" w:history="1">
             <w:r>
               <w:rPr>
                 <w:rStyle w:val="Hyperlink"/>
@@ -1149,7 +1193,7 @@
                 <w:noProof/>
                 <w:webHidden/>
               </w:rPr>
-              <w:instrText xml:space="preserve"> PAGEREF _Toc41425502 \h </w:instrText>
+              <w:instrText xml:space="preserve"> PAGEREF _Toc41436115 \h </w:instrText>
             </w:r>
             <w:r>
               <w:rPr>
@@ -1196,7 +1240,7 @@
               <w:lang w:eastAsia="en-GB"/>
             </w:rPr>
           </w:pPr>
-          <w:hyperlink w:anchor="_Toc41425503" w:history="1">
+          <w:hyperlink w:anchor="_Toc41436116" w:history="1">
             <w:r>
               <w:rPr>
                 <w:rStyle w:val="Hyperlink"/>
@@ -1224,7 +1268,7 @@
                 <w:noProof/>
                 <w:webHidden/>
               </w:rPr>
-              <w:instrText xml:space="preserve"> PAGEREF _Toc41425503 \h </w:instrText>
+              <w:instrText xml:space="preserve"> PAGEREF _Toc41436116 \h </w:instrText>
             </w:r>
             <w:r>
               <w:rPr>
@@ -1271,7 +1315,7 @@
               <w:lang w:eastAsia="en-GB"/>
             </w:rPr>
           </w:pPr>
-          <w:hyperlink w:anchor="_Toc41425504" w:history="1">
+          <w:hyperlink w:anchor="_Toc41436117" w:history="1">
             <w:r>
               <w:rPr>
                 <w:rStyle w:val="Hyperlink"/>
@@ -1299,7 +1343,7 @@
                 <w:noProof/>
                 <w:webHidden/>
               </w:rPr>
-              <w:instrText xml:space="preserve"> PAGEREF _Toc41425504 \h </w:instrText>
+              <w:instrText xml:space="preserve"> PAGEREF _Toc41436117 \h </w:instrText>
             </w:r>
             <w:r>
               <w:rPr>
@@ -1346,7 +1390,7 @@
               <w:lang w:eastAsia="en-GB"/>
             </w:rPr>
           </w:pPr>
-          <w:hyperlink w:anchor="_Toc41425505" w:history="1">
+          <w:hyperlink w:anchor="_Toc41436118" w:history="1">
             <w:r>
               <w:rPr>
                 <w:rStyle w:val="Hyperlink"/>
@@ -1374,7 +1418,7 @@
                 <w:noProof/>
                 <w:webHidden/>
               </w:rPr>
-              <w:instrText xml:space="preserve"> PAGEREF _Toc41425505 \h </w:instrText>
+              <w:instrText xml:space="preserve"> PAGEREF _Toc41436118 \h </w:instrText>
             </w:r>
             <w:r>
               <w:rPr>
@@ -1421,7 +1465,7 @@
               <w:lang w:eastAsia="en-GB"/>
             </w:rPr>
           </w:pPr>
-          <w:hyperlink w:anchor="_Toc41425506" w:history="1">
+          <w:hyperlink w:anchor="_Toc41436119" w:history="1">
             <w:r>
               <w:rPr>
                 <w:rStyle w:val="Hyperlink"/>
@@ -1449,7 +1493,7 @@
                 <w:noProof/>
                 <w:webHidden/>
               </w:rPr>
-              <w:instrText xml:space="preserve"> PAGEREF _Toc41425506 \h </w:instrText>
+              <w:instrText xml:space="preserve"> PAGEREF _Toc41436119 \h </w:instrText>
             </w:r>
             <w:r>
               <w:rPr>
@@ -1496,7 +1540,7 @@
               <w:lang w:eastAsia="en-GB"/>
             </w:rPr>
           </w:pPr>
-          <w:hyperlink w:anchor="_Toc41425507" w:history="1">
+          <w:hyperlink w:anchor="_Toc41436120" w:history="1">
             <w:r>
               <w:rPr>
                 <w:rStyle w:val="Hyperlink"/>
@@ -1524,7 +1568,7 @@
                 <w:noProof/>
                 <w:webHidden/>
               </w:rPr>
-              <w:instrText xml:space="preserve"> PAGEREF _Toc41425507 \h </w:instrText>
+              <w:instrText xml:space="preserve"> PAGEREF _Toc41436120 \h </w:instrText>
             </w:r>
             <w:r>
               <w:rPr>
@@ -1571,14 +1615,14 @@
               <w:lang w:eastAsia="en-GB"/>
             </w:rPr>
           </w:pPr>
-          <w:hyperlink w:anchor="_Toc41425508" w:history="1">
+          <w:hyperlink w:anchor="_Toc41436121" w:history="1">
             <w:r>
               <w:rPr>
                 <w:rStyle w:val="Hyperlink"/>
                 <w:noProof/>
                 <w:lang w:val="en-US"/>
               </w:rPr>
-              <w:t>Machine Learning Model</w:t>
+              <w:t>ECG Preprocessing</w:t>
             </w:r>
             <w:r>
               <w:rPr>
@@ -1599,7 +1643,7 @@
                 <w:noProof/>
                 <w:webHidden/>
               </w:rPr>
-              <w:instrText xml:space="preserve"> PAGEREF _Toc41425508 \h </w:instrText>
+              <w:instrText xml:space="preserve"> PAGEREF _Toc41436121 \h </w:instrText>
             </w:r>
             <w:r>
               <w:rPr>
@@ -1646,14 +1690,14 @@
               <w:lang w:eastAsia="en-GB"/>
             </w:rPr>
           </w:pPr>
-          <w:hyperlink w:anchor="_Toc41425509" w:history="1">
+          <w:hyperlink w:anchor="_Toc41436122" w:history="1">
             <w:r>
               <w:rPr>
                 <w:rStyle w:val="Hyperlink"/>
                 <w:noProof/>
                 <w:lang w:val="en-US"/>
               </w:rPr>
-              <w:t>Tensorflow Lite</w:t>
+              <w:t>Machine Learning Model</w:t>
             </w:r>
             <w:r>
               <w:rPr>
@@ -1674,7 +1718,7 @@
                 <w:noProof/>
                 <w:webHidden/>
               </w:rPr>
-              <w:instrText xml:space="preserve"> PAGEREF _Toc41425509 \h </w:instrText>
+              <w:instrText xml:space="preserve"> PAGEREF _Toc41436122 \h </w:instrText>
             </w:r>
             <w:r>
               <w:rPr>
@@ -1694,7 +1738,82 @@
                 <w:noProof/>
                 <w:webHidden/>
               </w:rPr>
-              <w:t>6</w:t>
+              <w:t>7</w:t>
+            </w:r>
+            <w:r>
+              <w:rPr>
+                <w:noProof/>
+                <w:webHidden/>
+              </w:rPr>
+              <w:fldChar w:fldCharType="end"/>
+            </w:r>
+          </w:hyperlink>
+        </w:p>
+        <w:p>
+          <w:pPr>
+            <w:pStyle w:val="TOC2"/>
+            <w:tabs>
+              <w:tab w:val="right" w:leader="dot" w:pos="9010"/>
+            </w:tabs>
+            <w:rPr>
+              <w:rFonts w:eastAsiaTheme="minorEastAsia" w:cstheme="minorBidi"/>
+              <w:b w:val="0"/>
+              <w:bCs w:val="0"/>
+              <w:noProof/>
+              <w:sz w:val="24"/>
+              <w:szCs w:val="24"/>
+              <w:lang w:eastAsia="en-GB"/>
+            </w:rPr>
+          </w:pPr>
+          <w:hyperlink w:anchor="_Toc41436123" w:history="1">
+            <w:r>
+              <w:rPr>
+                <w:rStyle w:val="Hyperlink"/>
+                <w:noProof/>
+                <w:lang w:val="en-US"/>
+              </w:rPr>
+              <w:t>TensorFlow Lite</w:t>
+            </w:r>
+            <w:r>
+              <w:rPr>
+                <w:noProof/>
+                <w:webHidden/>
+              </w:rPr>
+              <w:tab/>
+            </w:r>
+            <w:r>
+              <w:rPr>
+                <w:noProof/>
+                <w:webHidden/>
+              </w:rPr>
+              <w:fldChar w:fldCharType="begin"/>
+            </w:r>
+            <w:r>
+              <w:rPr>
+                <w:noProof/>
+                <w:webHidden/>
+              </w:rPr>
+              <w:instrText xml:space="preserve"> PAGEREF _Toc41436123 \h </w:instrText>
+            </w:r>
+            <w:r>
+              <w:rPr>
+                <w:noProof/>
+                <w:webHidden/>
+              </w:rPr>
+            </w:r>
+            <w:r>
+              <w:rPr>
+                <w:noProof/>
+                <w:webHidden/>
+              </w:rPr>
+              <w:fldChar w:fldCharType="separate"/>
+            </w:r>
+            <w:r>
+              <w:rPr>
+                <w:noProof/>
+                <w:webHidden/>
+              </w:rPr>
+              <w:t>7</w:t>
             </w:r>
             <w:r>
               <w:rPr>
@@ -1722,7 +1841,7 @@
               <w:lang w:eastAsia="en-GB"/>
             </w:rPr>
           </w:pPr>
-          <w:hyperlink w:anchor="_Toc41425510" w:history="1">
+          <w:hyperlink w:anchor="_Toc41436124" w:history="1">
             <w:r>
               <w:rPr>
                 <w:rStyle w:val="Hyperlink"/>
@@ -1750,7 +1869,7 @@
                 <w:noProof/>
                 <w:webHidden/>
               </w:rPr>
-              <w:instrText xml:space="preserve"> PAGEREF _Toc41425510 \h </w:instrText>
+              <w:instrText xml:space="preserve"> PAGEREF _Toc41436124 \h </w:instrText>
             </w:r>
             <w:r>
               <w:rPr>
@@ -1770,7 +1889,7 @@
                 <w:noProof/>
                 <w:webHidden/>
               </w:rPr>
-              <w:t>6</w:t>
+              <w:t>7</w:t>
             </w:r>
             <w:r>
               <w:rPr>
@@ -1798,7 +1917,7 @@
               <w:lang w:eastAsia="en-GB"/>
             </w:rPr>
           </w:pPr>
-          <w:hyperlink w:anchor="_Toc41425511" w:history="1">
+          <w:hyperlink w:anchor="_Toc41436125" w:history="1">
             <w:r>
               <w:rPr>
                 <w:rStyle w:val="Hyperlink"/>
@@ -1826,7 +1945,7 @@
                 <w:noProof/>
                 <w:webHidden/>
               </w:rPr>
-              <w:instrText xml:space="preserve"> PAGEREF _Toc41425511 \h </w:instrText>
+              <w:instrText xml:space="preserve"> PAGEREF _Toc41436125 \h </w:instrText>
             </w:r>
             <w:r>
               <w:rPr>
@@ -1846,7 +1965,7 @@
                 <w:noProof/>
                 <w:webHidden/>
               </w:rPr>
-              <w:t>7</w:t>
+              <w:t>9</w:t>
             </w:r>
             <w:r>
               <w:rPr>
@@ -1900,7 +2019,7 @@
           <w:lang w:val="en-US"/>
         </w:rPr>
       </w:pPr>
-      <w:bookmarkStart w:id="0" w:name="_Toc41425497"/>
+      <w:bookmarkStart w:id="0" w:name="_Toc41436110"/>
       <w:r>
         <w:rPr>
           <w:lang w:val="en-US"/>
@@ -2140,7 +2259,7 @@
           <w:lang w:val="en-US"/>
         </w:rPr>
       </w:pPr>
-      <w:bookmarkStart w:id="1" w:name="_Toc41425498"/>
+      <w:bookmarkStart w:id="1" w:name="_Toc41436111"/>
       <w:r>
         <w:rPr>
           <w:lang w:val="en-US"/>
@@ -2583,7 +2702,7 @@
           <w:lang w:val="en-US"/>
         </w:rPr>
       </w:pPr>
-      <w:bookmarkStart w:id="2" w:name="_Toc41425499"/>
+      <w:bookmarkStart w:id="2" w:name="_Toc41436112"/>
       <w:r>
         <w:rPr>
           <w:lang w:val="en-US"/>
@@ -2607,7 +2726,7 @@
           <w:lang w:val="en-US"/>
         </w:rPr>
       </w:pPr>
-      <w:bookmarkStart w:id="3" w:name="_Toc41425500"/>
+      <w:bookmarkStart w:id="3" w:name="_Toc41436113"/>
       <w:r>
         <w:rPr>
           <w:lang w:val="en-US"/>
@@ -2661,7 +2780,7 @@
           <w:lang w:val="en-US"/>
         </w:rPr>
       </w:pPr>
-      <w:bookmarkStart w:id="4" w:name="_Toc41425501"/>
+      <w:bookmarkStart w:id="4" w:name="_Toc41436114"/>
       <w:r>
         <w:rPr>
           <w:lang w:val="en-US"/>
@@ -2709,7 +2828,7 @@
           <w:lang w:val="en-US"/>
         </w:rPr>
       </w:pPr>
-      <w:bookmarkStart w:id="5" w:name="_Toc41425502"/>
+      <w:bookmarkStart w:id="5" w:name="_Toc41436115"/>
       <w:r>
         <w:rPr>
           <w:lang w:val="en-US"/>
@@ -3135,7 +3254,7 @@
           <w:lang w:val="en-US"/>
         </w:rPr>
       </w:pPr>
-      <w:bookmarkStart w:id="6" w:name="_Toc41425503"/>
+      <w:bookmarkStart w:id="6" w:name="_Toc41436116"/>
       <w:r>
         <w:rPr>
           <w:lang w:val="en-US"/>
@@ -3194,7 +3313,7 @@
           <w:lang w:val="en-US"/>
         </w:rPr>
       </w:pPr>
-      <w:bookmarkStart w:id="7" w:name="_Toc41425504"/>
+      <w:bookmarkStart w:id="7" w:name="_Toc41436117"/>
       <w:r>
         <w:rPr>
           <w:lang w:val="en-US"/>
@@ -3265,7 +3384,7 @@
           <w:lang w:val="en-US"/>
         </w:rPr>
       </w:pPr>
-      <w:bookmarkStart w:id="8" w:name="_Toc41425505"/>
+      <w:bookmarkStart w:id="8" w:name="_Toc41436118"/>
       <w:r>
         <w:rPr>
           <w:lang w:val="en-US"/>
@@ -3450,7 +3569,6 @@
                 <w:bCs w:val="0"/>
                 <w:lang w:val="en-US"/>
               </w:rPr>
-              <w:lastRenderedPageBreak/>
               <w:t>OUTPUT</w:t>
             </w:r>
           </w:p>
@@ -3495,6 +3613,7 @@
                 <w:bCs w:val="0"/>
                 <w:lang w:val="en-US"/>
               </w:rPr>
+              <w:lastRenderedPageBreak/>
               <w:t>Lo-</w:t>
             </w:r>
           </w:p>
@@ -3571,14 +3690,7 @@
         </w:rPr>
       </w:pPr>
     </w:p>
-    <w:p>
-      <w:pPr>
-        <w:rPr>
-          <w:rFonts w:ascii="Times New Roman" w:eastAsia="Times New Roman" w:hAnsi="Times New Roman" w:cs="Times New Roman"/>
-          <w:lang w:eastAsia="en-GB"/>
-        </w:rPr>
-      </w:pPr>
-    </w:p>
+    <w:p/>
     <w:p>
       <w:pPr>
         <w:rPr>
@@ -3593,7 +3705,7 @@
           <w:lang w:val="en-US"/>
         </w:rPr>
       </w:pPr>
-      <w:bookmarkStart w:id="9" w:name="_Toc41425506"/>
+      <w:bookmarkStart w:id="9" w:name="_Toc41436119"/>
       <w:r>
         <w:rPr>
           <w:lang w:val="en-US"/>
@@ -3717,7 +3829,19 @@
         <w:rPr>
           <w:lang w:val="en-US"/>
         </w:rPr>
-        <w:t xml:space="preserve"> digital signal is saved in the memory until 125 signals are formed then fed to the ML model to predict the patient’s disease status. </w:t>
+        <w:t xml:space="preserve"> digital signal is </w:t>
+      </w:r>
+      <w:r>
+        <w:rPr>
+          <w:lang w:val="en-US"/>
+        </w:rPr>
+        <w:t xml:space="preserve">then preprocessed and </w:t>
+      </w:r>
+      <w:r>
+        <w:rPr>
+          <w:lang w:val="en-US"/>
+        </w:rPr>
+        <w:t xml:space="preserve">saved in the memory until 125 signals are formed then fed to the ML model to predict the patient’s disease status. </w:t>
       </w:r>
       <w:r>
         <w:rPr>
@@ -3758,18 +3882,12 @@
           <w:lang w:val="en-US"/>
         </w:rPr>
       </w:pPr>
-      <w:bookmarkStart w:id="10" w:name="_Toc41425507"/>
-      <w:r>
-        <w:rPr>
-          <w:lang w:val="en-US"/>
-        </w:rPr>
-        <w:t>Software</w:t>
-      </w:r>
-      <w:r>
-        <w:rPr>
-          <w:lang w:val="en-US"/>
-        </w:rPr>
-        <w:t xml:space="preserve"> Architecture</w:t>
+      <w:bookmarkStart w:id="10" w:name="_Toc41436120"/>
+      <w:r>
+        <w:rPr>
+          <w:lang w:val="en-US"/>
+        </w:rPr>
+        <w:t>Software Architecture</w:t>
       </w:r>
       <w:bookmarkEnd w:id="10"/>
     </w:p>
@@ -3783,7 +3901,51 @@
         <w:rPr>
           <w:lang w:val="en-US"/>
         </w:rPr>
-        <w:t>I followed the Round Robin with Interrupts architecture.</w:t>
+        <w:t xml:space="preserve">I followed the </w:t>
+      </w:r>
+      <w:r>
+        <w:rPr>
+          <w:b/>
+          <w:bCs/>
+          <w:lang w:val="en-US"/>
+        </w:rPr>
+        <w:t>Round Robin with Interrupts architecture</w:t>
+      </w:r>
+      <w:r>
+        <w:rPr>
+          <w:lang w:val="en-US"/>
+        </w:rPr>
+        <w:t>.</w:t>
+      </w:r>
+    </w:p>
+    <w:p>
+      <w:pPr>
+        <w:rPr>
+          <w:b/>
+          <w:bCs/>
+          <w:lang w:val="en-US"/>
+        </w:rPr>
+      </w:pPr>
+    </w:p>
+    <w:p>
+      <w:pPr>
+        <w:rPr>
+          <w:lang w:val="en-US"/>
+        </w:rPr>
+      </w:pPr>
+      <w:r>
+        <w:rPr>
+          <w:b/>
+          <w:bCs/>
+          <w:lang w:val="en-US"/>
+        </w:rPr>
+        <w:t>In the Timer Interrupt Service Routine (ISR)</w:t>
+      </w:r>
+      <w:r>
+        <w:rPr>
+          <w:lang w:val="en-US"/>
+        </w:rPr>
+        <w:t>:</w:t>
       </w:r>
     </w:p>
     <w:p>
@@ -3838,7 +4000,55 @@
         <w:rPr>
           <w:lang w:val="en-US"/>
         </w:rPr>
-        <w:t xml:space="preserve"> converts the analog signal and stores it in </w:t>
+        <w:t xml:space="preserve"> converts the analog signal</w:t>
+      </w:r>
+      <w:r>
+        <w:rPr>
+          <w:lang w:val="en-US"/>
+        </w:rPr>
+        <w:t xml:space="preserve">, </w:t>
+      </w:r>
+      <w:r>
+        <w:rPr>
+          <w:lang w:val="en-US"/>
+        </w:rPr>
+        <w:t xml:space="preserve">then the sample is </w:t>
+      </w:r>
+      <w:r>
+        <w:rPr>
+          <w:lang w:val="en-US"/>
+        </w:rPr>
+        <w:t>preprocess</w:t>
+      </w:r>
+      <w:r>
+        <w:rPr>
+          <w:lang w:val="en-US"/>
+        </w:rPr>
+        <w:t>ed</w:t>
+      </w:r>
+      <w:r>
+        <w:rPr>
+          <w:lang w:val="en-US"/>
+        </w:rPr>
+        <w:t xml:space="preserve">, then </w:t>
+      </w:r>
+      <w:r>
+        <w:rPr>
+          <w:lang w:val="en-US"/>
+        </w:rPr>
+        <w:t>store</w:t>
+      </w:r>
+      <w:r>
+        <w:rPr>
+          <w:lang w:val="en-US"/>
+        </w:rPr>
+        <w:t xml:space="preserve">d </w:t>
+      </w:r>
+      <w:r>
+        <w:rPr>
+          <w:lang w:val="en-US"/>
+        </w:rPr>
+        <w:t xml:space="preserve">in </w:t>
       </w:r>
       <w:r>
         <w:rPr>
@@ -3864,7 +4074,19 @@
         <w:rPr>
           <w:lang w:val="en-US"/>
         </w:rPr>
-        <w:t xml:space="preserve">array, then a </w:t>
+        <w:t xml:space="preserve">array, </w:t>
+      </w:r>
+      <w:r>
+        <w:rPr>
+          <w:lang w:val="en-US"/>
+        </w:rPr>
+        <w:t xml:space="preserve">finally, </w:t>
+      </w:r>
+      <w:r>
+        <w:rPr>
+          <w:lang w:val="en-US"/>
+        </w:rPr>
+        <w:t xml:space="preserve">a </w:t>
       </w:r>
       <w:r>
         <w:rPr>
@@ -3884,14 +4106,86 @@
     <w:p>
       <w:pPr>
         <w:rPr>
-          <w:lang w:val="en-US"/>
-        </w:rPr>
-      </w:pPr>
-      <w:r>
-        <w:rPr>
-          <w:lang w:val="en-US"/>
-        </w:rPr>
-        <w:t xml:space="preserve">In the main loop, once the </w:t>
+          <w:b/>
+          <w:bCs/>
+          <w:lang w:val="en-US"/>
+        </w:rPr>
+      </w:pPr>
+    </w:p>
+    <w:p>
+      <w:pPr>
+        <w:rPr>
+          <w:b/>
+          <w:bCs/>
+          <w:lang w:val="en-US"/>
+        </w:rPr>
+      </w:pPr>
+      <w:r>
+        <w:rPr>
+          <w:b/>
+          <w:bCs/>
+          <w:lang w:val="en-US"/>
+        </w:rPr>
+        <w:t xml:space="preserve">In the </w:t>
+      </w:r>
+      <w:r>
+        <w:rPr>
+          <w:b/>
+          <w:bCs/>
+          <w:lang w:val="en-US"/>
+        </w:rPr>
+        <w:t>M</w:t>
+      </w:r>
+      <w:r>
+        <w:rPr>
+          <w:b/>
+          <w:bCs/>
+          <w:lang w:val="en-US"/>
+        </w:rPr>
+        <w:t xml:space="preserve">ain </w:t>
+      </w:r>
+      <w:r>
+        <w:rPr>
+          <w:b/>
+          <w:bCs/>
+          <w:lang w:val="en-US"/>
+        </w:rPr>
+        <w:t>L</w:t>
+      </w:r>
+      <w:r>
+        <w:rPr>
+          <w:b/>
+          <w:bCs/>
+          <w:lang w:val="en-US"/>
+        </w:rPr>
+        <w:t>oop</w:t>
+      </w:r>
+      <w:r>
+        <w:rPr>
+          <w:b/>
+          <w:bCs/>
+          <w:lang w:val="en-US"/>
+        </w:rPr>
+        <w:t>:</w:t>
+      </w:r>
+    </w:p>
+    <w:p>
+      <w:pPr>
+        <w:rPr>
+          <w:lang w:val="en-US"/>
+        </w:rPr>
+      </w:pPr>
+      <w:r>
+        <w:rPr>
+          <w:lang w:val="en-US"/>
+        </w:rPr>
+        <w:t>O</w:t>
+      </w:r>
+      <w:r>
+        <w:rPr>
+          <w:lang w:val="en-US"/>
+        </w:rPr>
+        <w:t xml:space="preserve">nce the </w:t>
       </w:r>
       <w:r>
         <w:rPr>
@@ -3905,19 +4199,7 @@
         <w:rPr>
           <w:lang w:val="en-US"/>
         </w:rPr>
-        <w:t xml:space="preserve"> flag is raised, the ML model is called to infer using the </w:t>
-      </w:r>
-      <w:r>
-        <w:rPr>
-          <w:lang w:val="en-US"/>
-        </w:rPr>
-        <w:t>freshly created</w:t>
-      </w:r>
-      <w:r>
-        <w:rPr>
-          <w:lang w:val="en-US"/>
-        </w:rPr>
-        <w:t xml:space="preserve"> array. The result is then sent as a string to the PC (Tera Term) using the </w:t>
+        <w:t xml:space="preserve"> flag is raised, the ML model is called to infer using the freshly created array. The result is then sent as a string to the PC (Tera Term) using the </w:t>
       </w:r>
       <w:r>
         <w:rPr>
@@ -3948,27 +4230,376 @@
     </w:p>
     <w:p>
       <w:pPr>
-        <w:rPr>
-          <w:lang w:val="en-US"/>
-        </w:rPr>
-      </w:pPr>
-    </w:p>
-    <w:p>
-      <w:pPr>
         <w:pStyle w:val="Heading2"/>
         <w:rPr>
           <w:lang w:val="en-US"/>
         </w:rPr>
       </w:pPr>
-      <w:bookmarkStart w:id="11" w:name="_Toc41425508"/>
+      <w:bookmarkStart w:id="11" w:name="_Toc41436121"/>
       <w:r>
         <w:rPr>
           <w:lang w:val="en-US"/>
         </w:rPr>
         <w:lastRenderedPageBreak/>
+        <w:t>ECG Preprocessing</w:t>
+      </w:r>
+      <w:bookmarkEnd w:id="11"/>
+    </w:p>
+    <w:p>
+      <w:pPr>
+        <w:rPr>
+          <w:lang w:val="en-US" w:eastAsia="en-US"/>
+        </w:rPr>
+      </w:pPr>
+    </w:p>
+    <w:p>
+      <w:pPr>
+        <w:rPr>
+          <w:lang w:val="en-US"/>
+        </w:rPr>
+      </w:pPr>
+      <w:r>
+        <w:rPr>
+          <w:lang w:val="en-US"/>
+        </w:rPr>
+        <w:t xml:space="preserve">The authors of the </w:t>
+      </w:r>
+      <w:r>
+        <w:rPr>
+          <w:lang w:val="en-US"/>
+        </w:rPr>
+        <w:t>ECG Heartbeat Classification [1]</w:t>
+      </w:r>
+      <w:r>
+        <w:rPr>
+          <w:lang w:val="en-US"/>
+        </w:rPr>
+        <w:t xml:space="preserve"> preprocessed the data as follows:</w:t>
+      </w:r>
+    </w:p>
+    <w:p>
+      <w:r>
+        <w:t xml:space="preserve">1) Splitting the continuous ECG signal to 10s windows and select a 10s window from an ECG signal. </w:t>
+      </w:r>
+    </w:p>
+    <w:p>
+      <w:r>
+        <w:t xml:space="preserve">2) Normalizing the amplitude values to the range of between zero and one. </w:t>
+      </w:r>
+    </w:p>
+    <w:p>
+      <w:r>
+        <w:t xml:space="preserve">3) Finding the set of all local maximums based on zerocrossings of the first derivative. </w:t>
+      </w:r>
+    </w:p>
+    <w:p>
+      <w:r>
+        <w:t xml:space="preserve">4) Finding the set of ECG R-peak candidates by applying a threshold of 0.9 on the normalized value of the local maximums. </w:t>
+      </w:r>
+    </w:p>
+    <w:p>
+      <w:r>
+        <w:t xml:space="preserve">5) Finding the median of R-R time intervals as the nominal heartbeat period of that window (T). </w:t>
+      </w:r>
+    </w:p>
+    <w:p>
+      <w:r>
+        <w:t xml:space="preserve">6) For each R-peak, selecting a signal part with the length equal to 1.2T. </w:t>
+      </w:r>
+    </w:p>
+    <w:p>
+      <w:r>
+        <w:t>7) Padding each selected part with zeros to make its length equal to a predefined fixed length.</w:t>
+      </w:r>
+    </w:p>
+    <w:p>
+      <w:pPr>
+        <w:rPr>
+          <w:lang w:val="en-US"/>
+        </w:rPr>
+      </w:pPr>
+      <w:r>
+        <w:rPr>
+          <w:noProof/>
+          <w:lang w:val="en-US"/>
+        </w:rPr>
+        <w:drawing>
+          <wp:inline distT="0" distB="0" distL="0" distR="0" wp14:anchorId="0E7645A8" wp14:editId="6A5AE43E">
+            <wp:extent cx="4716592" cy="5644800"/>
+            <wp:effectExtent l="0" t="0" r="0" b="0"/>
+            <wp:docPr id="1" name="Picture 1" descr="A close up of a logo&#10;&#10;Description automatically generated"/>
+            <wp:cNvGraphicFramePr>
+              <a:graphicFrameLocks xmlns:a="http://schemas.openxmlformats.org/drawingml/2006/main" noChangeAspect="1"/>
+            </wp:cNvGraphicFramePr>
+            <a:graphic xmlns:a="http://schemas.openxmlformats.org/drawingml/2006/main">
+              <a:graphicData uri="http://schemas.openxmlformats.org/drawingml/2006/picture">
+                <pic:pic xmlns:pic="http://schemas.openxmlformats.org/drawingml/2006/picture">
+                  <pic:nvPicPr>
+                    <pic:cNvPr id="1" name="Screenshot 2020-05-27 at 01.10.38.png"/>
+                    <pic:cNvPicPr/>
+                  </pic:nvPicPr>
+                  <pic:blipFill>
+                    <a:blip r:embed="rId11">
+                      <a:extLst>
+                        <a:ext uri="{28A0092B-C50C-407E-A947-70E740481C1C}">
+                          <a14:useLocalDpi xmlns:a14="http://schemas.microsoft.com/office/drawing/2010/main" val="0"/>
+                        </a:ext>
+                      </a:extLst>
+                    </a:blip>
+                    <a:stretch>
+                      <a:fillRect/>
+                    </a:stretch>
+                  </pic:blipFill>
+                  <pic:spPr>
+                    <a:xfrm>
+                      <a:off x="0" y="0"/>
+                      <a:ext cx="4728955" cy="5659596"/>
+                    </a:xfrm>
+                    <a:prstGeom prst="rect">
+                      <a:avLst/>
+                    </a:prstGeom>
+                  </pic:spPr>
+                </pic:pic>
+              </a:graphicData>
+            </a:graphic>
+          </wp:inline>
+        </w:drawing>
+      </w:r>
+    </w:p>
+    <w:p>
+      <w:pPr>
+        <w:rPr>
+          <w:i/>
+          <w:iCs/>
+        </w:rPr>
+      </w:pPr>
+      <w:r>
+        <w:rPr>
+          <w:i/>
+          <w:iCs/>
+          <w:lang w:val="en-US"/>
+        </w:rPr>
+        <w:t>Fig</w:t>
+      </w:r>
+      <w:r>
+        <w:rPr>
+          <w:i/>
+          <w:iCs/>
+          <w:lang w:val="en-US"/>
+        </w:rPr>
+        <w:t xml:space="preserve">. </w:t>
+      </w:r>
+      <w:r>
+        <w:rPr>
+          <w:i/>
+          <w:iCs/>
+          <w:lang w:val="en-US"/>
+        </w:rPr>
+        <w:t>4</w:t>
+      </w:r>
+      <w:r>
+        <w:rPr>
+          <w:i/>
+          <w:iCs/>
+        </w:rPr>
+        <w:t>:</w:t>
+      </w:r>
+      <w:r>
+        <w:rPr>
+          <w:i/>
+          <w:iCs/>
+          <w:lang w:val="en-US"/>
+        </w:rPr>
+        <w:t xml:space="preserve"> </w:t>
+      </w:r>
+      <w:r>
+        <w:rPr>
+          <w:i/>
+          <w:iCs/>
+        </w:rPr>
+        <w:t>An example of a 10s ECG window and an extracted beat from it.</w:t>
+      </w:r>
+    </w:p>
+    <w:p>
+      <w:pPr>
+        <w:rPr>
+          <w:lang w:val="en-US"/>
+        </w:rPr>
+      </w:pPr>
+    </w:p>
+    <w:p>
+      <w:pPr>
+        <w:rPr>
+          <w:lang w:val="en-US"/>
+        </w:rPr>
+      </w:pPr>
+    </w:p>
+    <w:p>
+      <w:pPr>
+        <w:rPr>
+          <w:lang w:val="en-US"/>
+        </w:rPr>
+      </w:pPr>
+      <w:r>
+        <w:rPr>
+          <w:lang w:val="en-US"/>
+        </w:rPr>
+        <w:t xml:space="preserve">To apply these preprocessing steps, </w:t>
+      </w:r>
+      <w:r>
+        <w:rPr>
+          <w:lang w:val="en-US"/>
+        </w:rPr>
+        <w:t xml:space="preserve">a 10s window </w:t>
+      </w:r>
+      <w:r>
+        <w:rPr>
+          <w:lang w:val="en-US"/>
+        </w:rPr>
+        <w:t xml:space="preserve">is required, in other words, they collect a 10s window then extract the heartbeats from it, where every beat window is of variable </w:t>
+      </w:r>
+      <w:r>
+        <w:rPr>
+          <w:lang w:val="en-US"/>
+        </w:rPr>
+        <w:lastRenderedPageBreak/>
+        <w:t xml:space="preserve">period T. However, I wanted to do the preprocessing on the fly (preprocess every collected sample). Therefore, I modified the </w:t>
+      </w:r>
+      <w:r>
+        <w:rPr>
+          <w:b/>
+          <w:bCs/>
+          <w:lang w:val="en-US"/>
+        </w:rPr>
+        <w:t>variable T</w:t>
+      </w:r>
+      <w:r>
+        <w:rPr>
+          <w:lang w:val="en-US"/>
+        </w:rPr>
+        <w:t xml:space="preserve"> to be a constant = </w:t>
+      </w:r>
+      <w:r>
+        <w:rPr>
+          <w:b/>
+          <w:bCs/>
+          <w:lang w:val="en-US"/>
+        </w:rPr>
+        <w:t>100</w:t>
+      </w:r>
+      <w:r>
+        <w:rPr>
+          <w:lang w:val="en-US"/>
+        </w:rPr>
+        <w:t>, which allowed me to do the processing on the fly without the need wait until a 10s window is collected.</w:t>
+      </w:r>
+      <w:r>
+        <w:rPr>
+          <w:lang w:val="en-US"/>
+        </w:rPr>
+        <w:t xml:space="preserve"> Of course, T in my case is a hyperparameter that if tuned properly will improve the performance, however in my case it is performing well.</w:t>
+      </w:r>
+    </w:p>
+    <w:p>
+      <w:pPr>
+        <w:rPr>
+          <w:lang w:val="en-US"/>
+        </w:rPr>
+      </w:pPr>
+      <w:r>
+        <w:rPr>
+          <w:lang w:val="en-US"/>
+        </w:rPr>
+        <w:t xml:space="preserve">Furthermore, every beat has a </w:t>
+      </w:r>
+      <w:r>
+        <w:rPr>
+          <w:b/>
+          <w:bCs/>
+          <w:lang w:val="en-US"/>
+        </w:rPr>
+        <w:t>fixed length</w:t>
+      </w:r>
+      <w:r>
+        <w:rPr>
+          <w:lang w:val="en-US"/>
+        </w:rPr>
+        <w:t xml:space="preserve"> (step 7) which </w:t>
+      </w:r>
+      <w:r>
+        <w:rPr>
+          <w:lang w:val="en-US"/>
+        </w:rPr>
+        <w:t xml:space="preserve">I chose to be </w:t>
+      </w:r>
+      <w:r>
+        <w:rPr>
+          <w:b/>
+          <w:bCs/>
+          <w:lang w:val="en-US"/>
+        </w:rPr>
+        <w:t>188</w:t>
+      </w:r>
+      <w:r>
+        <w:rPr>
+          <w:lang w:val="en-US"/>
+        </w:rPr>
+        <w:t xml:space="preserve"> because t</w:t>
+      </w:r>
+      <w:r>
+        <w:rPr>
+          <w:lang w:val="en-US"/>
+        </w:rPr>
+        <w:t xml:space="preserve">his is the length used in </w:t>
+      </w:r>
+      <w:r>
+        <w:rPr>
+          <w:lang w:val="en-US"/>
+        </w:rPr>
+        <w:t>the</w:t>
+      </w:r>
+      <w:r>
+        <w:rPr>
+          <w:lang w:val="en-US"/>
+        </w:rPr>
+        <w:t xml:space="preserve"> dataset</w:t>
+      </w:r>
+      <w:r>
+        <w:rPr>
+          <w:lang w:val="en-US"/>
+        </w:rPr>
+        <w:t xml:space="preserve"> [5]</w:t>
+      </w:r>
+      <w:r>
+        <w:rPr>
+          <w:lang w:val="en-US"/>
+        </w:rPr>
+        <w:t>.</w:t>
+      </w:r>
+    </w:p>
+    <w:p>
+      <w:pPr>
+        <w:pStyle w:val="Heading2"/>
+        <w:rPr>
+          <w:lang w:val="en-US"/>
+        </w:rPr>
+      </w:pPr>
+    </w:p>
+    <w:p>
+      <w:pPr>
+        <w:pStyle w:val="Heading2"/>
+        <w:rPr>
+          <w:lang w:val="en-US"/>
+        </w:rPr>
+      </w:pPr>
+      <w:bookmarkStart w:id="12" w:name="_Toc41436122"/>
+      <w:r>
+        <w:rPr>
+          <w:lang w:val="en-US"/>
+        </w:rPr>
         <w:t>Machine Learning Model</w:t>
       </w:r>
-      <w:bookmarkEnd w:id="11"/>
+      <w:bookmarkEnd w:id="12"/>
     </w:p>
     <w:p>
       <w:pPr>
@@ -4099,6 +4730,9 @@
         </w:rPr>
       </w:pPr>
       <w:r>
+        <w:rPr>
+          <w:noProof/>
+        </w:rPr>
         <w:drawing>
           <wp:inline distT="0" distB="0" distL="0" distR="0" wp14:anchorId="356B2D1E" wp14:editId="172D5C40">
             <wp:extent cx="1490400" cy="2452131"/>
@@ -4129,7 +4763,7 @@
                     </pic:cNvPicPr>
                   </pic:nvPicPr>
                   <pic:blipFill>
-                    <a:blip r:embed="rId11" cstate="print">
+                    <a:blip r:embed="rId12" cstate="print">
                       <a:extLst>
                         <a:ext uri="{28A0092B-C50C-407E-A947-70E740481C1C}">
                           <a14:useLocalDpi xmlns:a14="http://schemas.microsoft.com/office/drawing/2010/main" val="0"/>
@@ -4168,7 +4802,13 @@
         <w:rPr>
           <w:lang w:val="en-US"/>
         </w:rPr>
-        <w:t>Fig.4</w:t>
+        <w:t>Fig.</w:t>
+      </w:r>
+      <w:r>
+        <w:rPr>
+          <w:lang w:val="en-US"/>
+        </w:rPr>
+        <w:t>5</w:t>
       </w:r>
     </w:p>
     <w:p>
@@ -4185,22 +4825,26 @@
           <w:lang w:val="en-US"/>
         </w:rPr>
       </w:pPr>
-      <w:bookmarkStart w:id="12" w:name="_Toc41425509"/>
-      <w:proofErr w:type="spellStart"/>
-      <w:r>
-        <w:rPr>
-          <w:lang w:val="en-US"/>
-        </w:rPr>
-        <w:t>Tensorflow</w:t>
-      </w:r>
-      <w:proofErr w:type="spellEnd"/>
-      <w:r>
-        <w:rPr>
-          <w:lang w:val="en-US"/>
-        </w:rPr>
-        <w:t xml:space="preserve"> Lite</w:t>
-      </w:r>
-      <w:bookmarkEnd w:id="12"/>
+      <w:bookmarkStart w:id="13" w:name="_Toc41436123"/>
+      <w:r>
+        <w:rPr>
+          <w:lang w:val="en-US"/>
+        </w:rPr>
+        <w:t>Tensor</w:t>
+      </w:r>
+      <w:r>
+        <w:rPr>
+          <w:lang w:val="en-US"/>
+        </w:rPr>
+        <w:t>F</w:t>
+      </w:r>
+      <w:r>
+        <w:rPr>
+          <w:lang w:val="en-US"/>
+        </w:rPr>
+        <w:t>low Lite</w:t>
+      </w:r>
+      <w:bookmarkEnd w:id="13"/>
     </w:p>
     <w:p>
       <w:pPr>
@@ -4378,14 +5022,14 @@
           <w:lang w:val="en-US"/>
         </w:rPr>
       </w:pPr>
-      <w:bookmarkStart w:id="13" w:name="_Toc41425510"/>
+      <w:bookmarkStart w:id="14" w:name="_Toc41436124"/>
       <w:r>
         <w:rPr>
           <w:lang w:val="en-US"/>
         </w:rPr>
         <w:t>Limitations</w:t>
       </w:r>
-      <w:bookmarkEnd w:id="13"/>
+      <w:bookmarkEnd w:id="14"/>
     </w:p>
     <w:p>
       <w:pPr>
@@ -4542,7 +5186,14 @@
         <w:rPr>
           <w:lang w:val="en-US"/>
         </w:rPr>
-        <w:t xml:space="preserve">Convolutional Layers were the layers consuming the most RAM. </w:t>
+        <w:t xml:space="preserve">Convolutional Layers were </w:t>
+      </w:r>
+      <w:r>
+        <w:rPr>
+          <w:lang w:val="en-US"/>
+        </w:rPr>
+        <w:lastRenderedPageBreak/>
+        <w:t xml:space="preserve">the layers consuming the most RAM. </w:t>
       </w:r>
       <w:r>
         <w:rPr>
@@ -4626,7 +5277,7 @@
           <w:lang w:val="en-US"/>
         </w:rPr>
       </w:pPr>
-      <w:bookmarkStart w:id="14" w:name="_Toc41425511"/>
+      <w:bookmarkStart w:id="15" w:name="_Toc41436125"/>
       <w:r>
         <w:rPr>
           <w:lang w:val="en-US"/>
@@ -4634,7 +5285,7 @@
         <w:lastRenderedPageBreak/>
         <w:t>References</w:t>
       </w:r>
-      <w:bookmarkEnd w:id="14"/>
+      <w:bookmarkEnd w:id="15"/>
     </w:p>
     <w:p>
       <w:pPr>
@@ -4679,7 +5330,7 @@
         </w:rPr>
         <w:t xml:space="preserve">by </w:t>
       </w:r>
-      <w:hyperlink r:id="rId12" w:history="1">
+      <w:hyperlink r:id="rId13" w:history="1">
         <w:r>
           <w:rPr>
             <w:rStyle w:val="Hyperlink"/>
@@ -4779,7 +5430,7 @@
       </w:r>
     </w:p>
     <w:p>
-      <w:hyperlink r:id="rId13" w:history="1">
+      <w:hyperlink r:id="rId14" w:history="1">
         <w:r>
           <w:rPr>
             <w:rStyle w:val="Hyperlink"/>
@@ -4865,7 +5516,7 @@
       </w:r>
     </w:p>
     <w:p>
-      <w:hyperlink r:id="rId14" w:history="1">
+      <w:hyperlink r:id="rId15" w:history="1">
         <w:r>
           <w:rPr>
             <w:rStyle w:val="Hyperlink"/>
@@ -4896,7 +5547,7 @@
           <w:rStyle w:val="Hyperlink"/>
         </w:rPr>
       </w:pPr>
-      <w:hyperlink r:id="rId15" w:history="1">
+      <w:hyperlink r:id="rId16" w:history="1">
         <w:r>
           <w:rPr>
             <w:rStyle w:val="Hyperlink"/>
@@ -4950,6 +5601,68 @@
         <w:t>Datasheet</w:t>
       </w:r>
       <w:proofErr w:type="spellEnd"/>
+    </w:p>
+    <w:p>
+      <w:pPr>
+        <w:rPr>
+          <w:rStyle w:val="Hyperlink"/>
+        </w:rPr>
+      </w:pPr>
+      <w:r>
+        <w:rPr>
+          <w:rStyle w:val="Hyperlink"/>
+          <w:rFonts w:eastAsiaTheme="minorEastAsia"/>
+        </w:rPr>
+        <w:t>https://www.st.com/resource/en/datasheet/stm32l432kc.pdf</w:t>
+      </w:r>
+    </w:p>
+    <w:p>
+      <w:pPr>
+        <w:rPr>
+          <w:b/>
+          <w:bCs/>
+          <w:lang w:val="fr-CH"/>
+        </w:rPr>
+      </w:pPr>
+    </w:p>
+    <w:p>
+      <w:pPr>
+        <w:rPr>
+          <w:b/>
+          <w:bCs/>
+        </w:rPr>
+      </w:pPr>
+      <w:r>
+        <w:t>[5]</w:t>
+      </w:r>
+      <w:r>
+        <w:rPr>
+          <w:b/>
+          <w:bCs/>
+          <w:lang w:val="fr-CH"/>
+        </w:rPr>
+        <w:t xml:space="preserve"> </w:t>
+      </w:r>
+      <w:r>
+        <w:rPr>
+          <w:b/>
+          <w:bCs/>
+        </w:rPr>
+        <w:t>ECG Heartbeat Categorization Dataset</w:t>
+      </w:r>
+    </w:p>
+    <w:p>
+      <w:pPr>
+        <w:rPr>
+          <w:rStyle w:val="Hyperlink"/>
+        </w:rPr>
+      </w:pPr>
+      <w:r>
+        <w:rPr>
+          <w:rStyle w:val="Hyperlink"/>
+        </w:rPr>
+        <w:t>https://www.kaggle.com/shayanfazeli/heartbeat</w:t>
+      </w:r>
     </w:p>
     <w:p/>
     <w:p/>
@@ -6036,6 +6749,11 @@
   <w:style w:type="paragraph" w:default="1" w:styleId="Normal">
     <w:name w:val="Normal"/>
     <w:qFormat/>
+    <w:rsid w:val="008B7651"/>
+    <w:rPr>
+      <w:rFonts w:ascii="Times New Roman" w:eastAsia="Times New Roman" w:hAnsi="Times New Roman" w:cs="Times New Roman"/>
+      <w:lang w:eastAsia="en-GB"/>
+    </w:rPr>
   </w:style>
   <w:style w:type="paragraph" w:styleId="Heading1">
     <w:name w:val="heading 1"/>
@@ -6056,6 +6774,7 @@
       <w:color w:val="2F5496" w:themeColor="accent1" w:themeShade="BF"/>
       <w:sz w:val="32"/>
       <w:szCs w:val="32"/>
+      <w:lang w:eastAsia="en-US"/>
     </w:rPr>
   </w:style>
   <w:style w:type="paragraph" w:styleId="Heading2">
@@ -6078,6 +6797,7 @@
       <w:color w:val="2F5496" w:themeColor="accent1" w:themeShade="BF"/>
       <w:sz w:val="26"/>
       <w:szCs w:val="26"/>
+      <w:lang w:eastAsia="en-US"/>
     </w:rPr>
   </w:style>
   <w:style w:type="character" w:default="1" w:styleId="DefaultParagraphFont">
@@ -6123,6 +6843,7 @@
       <w:kern w:val="28"/>
       <w:sz w:val="56"/>
       <w:szCs w:val="56"/>
+      <w:lang w:eastAsia="en-US"/>
     </w:rPr>
   </w:style>
   <w:style w:type="character" w:customStyle="1" w:styleId="TitleChar">
@@ -6197,6 +6918,10 @@
       <w:ind w:left="720"/>
       <w:contextualSpacing/>
     </w:pPr>
+    <w:rPr>
+      <w:rFonts w:asciiTheme="minorHAnsi" w:eastAsiaTheme="minorHAnsi" w:hAnsiTheme="minorHAnsi" w:cstheme="minorBidi"/>
+      <w:lang w:eastAsia="en-US"/>
+    </w:rPr>
   </w:style>
   <w:style w:type="character" w:customStyle="1" w:styleId="Heading2Char">
     <w:name w:val="Heading 2 Char"/>
@@ -6313,12 +7038,13 @@
       <w:spacing w:before="120"/>
     </w:pPr>
     <w:rPr>
-      <w:rFonts w:cstheme="minorHAnsi"/>
+      <w:rFonts w:asciiTheme="minorHAnsi" w:eastAsiaTheme="minorHAnsi" w:hAnsiTheme="minorHAnsi" w:cstheme="minorHAnsi"/>
       <w:b/>
       <w:bCs/>
       <w:i/>
       <w:iCs/>
       <w:szCs w:val="28"/>
+      <w:lang w:eastAsia="en-US"/>
     </w:rPr>
   </w:style>
   <w:style w:type="paragraph" w:styleId="TOC2">
@@ -6334,11 +7060,12 @@
       <w:ind w:left="240"/>
     </w:pPr>
     <w:rPr>
-      <w:rFonts w:cstheme="minorHAnsi"/>
+      <w:rFonts w:asciiTheme="minorHAnsi" w:eastAsiaTheme="minorHAnsi" w:hAnsiTheme="minorHAnsi" w:cstheme="minorHAnsi"/>
       <w:b/>
       <w:bCs/>
       <w:sz w:val="22"/>
       <w:szCs w:val="26"/>
+      <w:lang w:eastAsia="en-US"/>
     </w:rPr>
   </w:style>
   <w:style w:type="paragraph" w:styleId="TOC3">
@@ -6354,8 +7081,9 @@
       <w:ind w:left="480"/>
     </w:pPr>
     <w:rPr>
-      <w:rFonts w:cstheme="minorHAnsi"/>
+      <w:rFonts w:asciiTheme="minorHAnsi" w:eastAsiaTheme="minorHAnsi" w:hAnsiTheme="minorHAnsi" w:cstheme="minorHAnsi"/>
       <w:sz w:val="20"/>
+      <w:lang w:eastAsia="en-US"/>
     </w:rPr>
   </w:style>
   <w:style w:type="paragraph" w:styleId="TOC4">
@@ -6371,8 +7099,9 @@
       <w:ind w:left="720"/>
     </w:pPr>
     <w:rPr>
-      <w:rFonts w:cstheme="minorHAnsi"/>
+      <w:rFonts w:asciiTheme="minorHAnsi" w:eastAsiaTheme="minorHAnsi" w:hAnsiTheme="minorHAnsi" w:cstheme="minorHAnsi"/>
       <w:sz w:val="20"/>
+      <w:lang w:eastAsia="en-US"/>
     </w:rPr>
   </w:style>
   <w:style w:type="paragraph" w:styleId="TOC5">
@@ -6388,8 +7117,9 @@
       <w:ind w:left="960"/>
     </w:pPr>
     <w:rPr>
-      <w:rFonts w:cstheme="minorHAnsi"/>
+      <w:rFonts w:asciiTheme="minorHAnsi" w:eastAsiaTheme="minorHAnsi" w:hAnsiTheme="minorHAnsi" w:cstheme="minorHAnsi"/>
       <w:sz w:val="20"/>
+      <w:lang w:eastAsia="en-US"/>
     </w:rPr>
   </w:style>
   <w:style w:type="paragraph" w:styleId="TOC6">
@@ -6405,8 +7135,9 @@
       <w:ind w:left="1200"/>
     </w:pPr>
     <w:rPr>
-      <w:rFonts w:cstheme="minorHAnsi"/>
+      <w:rFonts w:asciiTheme="minorHAnsi" w:eastAsiaTheme="minorHAnsi" w:hAnsiTheme="minorHAnsi" w:cstheme="minorHAnsi"/>
       <w:sz w:val="20"/>
+      <w:lang w:eastAsia="en-US"/>
     </w:rPr>
   </w:style>
   <w:style w:type="paragraph" w:styleId="TOC7">
@@ -6422,8 +7153,9 @@
       <w:ind w:left="1440"/>
     </w:pPr>
     <w:rPr>
-      <w:rFonts w:cstheme="minorHAnsi"/>
+      <w:rFonts w:asciiTheme="minorHAnsi" w:eastAsiaTheme="minorHAnsi" w:hAnsiTheme="minorHAnsi" w:cstheme="minorHAnsi"/>
       <w:sz w:val="20"/>
+      <w:lang w:eastAsia="en-US"/>
     </w:rPr>
   </w:style>
   <w:style w:type="paragraph" w:styleId="TOC8">
@@ -6439,8 +7171,9 @@
       <w:ind w:left="1680"/>
     </w:pPr>
     <w:rPr>
-      <w:rFonts w:cstheme="minorHAnsi"/>
+      <w:rFonts w:asciiTheme="minorHAnsi" w:eastAsiaTheme="minorHAnsi" w:hAnsiTheme="minorHAnsi" w:cstheme="minorHAnsi"/>
       <w:sz w:val="20"/>
+      <w:lang w:eastAsia="en-US"/>
     </w:rPr>
   </w:style>
   <w:style w:type="paragraph" w:styleId="TOC9">
@@ -6456,8 +7189,9 @@
       <w:ind w:left="1920"/>
     </w:pPr>
     <w:rPr>
-      <w:rFonts w:cstheme="minorHAnsi"/>
+      <w:rFonts w:asciiTheme="minorHAnsi" w:eastAsiaTheme="minorHAnsi" w:hAnsiTheme="minorHAnsi" w:cstheme="minorHAnsi"/>
       <w:sz w:val="20"/>
+      <w:lang w:eastAsia="en-US"/>
     </w:rPr>
   </w:style>
   <w:style w:type="paragraph" w:styleId="NoSpacing">

</xml_diff>

<commit_message>
Added Documentation and modified report and presentation
</commit_message>
<xml_diff>
--- a/Report_Presentation/Report.docx
+++ b/Report_Presentation/Report.docx
@@ -715,7 +715,7 @@
           <w:color w:val="auto"/>
           <w:sz w:val="24"/>
           <w:szCs w:val="24"/>
-          <w:lang w:val="en-CH"/>
+          <w:lang w:val="en-CH" w:eastAsia="en-GB"/>
         </w:rPr>
         <w:id w:val="1487365480"/>
         <w:docPartObj>
@@ -727,7 +727,6 @@
         <w:rPr>
           <w:rFonts w:ascii="Times New Roman" w:eastAsia="Times New Roman" w:hAnsi="Times New Roman" w:cs="Times New Roman"/>
           <w:noProof/>
-          <w:lang w:eastAsia="en-GB"/>
         </w:rPr>
       </w:sdtEndPr>
       <w:sdtContent>
@@ -4158,15 +4157,7 @@
           <w:bCs/>
           <w:lang w:val="en-US"/>
         </w:rPr>
-        <w:t>oop</w:t>
-      </w:r>
-      <w:r>
-        <w:rPr>
-          <w:b/>
-          <w:bCs/>
-          <w:lang w:val="en-US"/>
-        </w:rPr>
-        <w:t>:</w:t>
+        <w:t>oop:</w:t>
       </w:r>
     </w:p>
     <w:p>
@@ -4262,19 +4253,7 @@
         <w:rPr>
           <w:lang w:val="en-US"/>
         </w:rPr>
-        <w:t xml:space="preserve">The authors of the </w:t>
-      </w:r>
-      <w:r>
-        <w:rPr>
-          <w:lang w:val="en-US"/>
-        </w:rPr>
-        <w:t>ECG Heartbeat Classification [1]</w:t>
-      </w:r>
-      <w:r>
-        <w:rPr>
-          <w:lang w:val="en-US"/>
-        </w:rPr>
-        <w:t xml:space="preserve"> preprocessed the data as follows:</w:t>
+        <w:t>The authors of the ECG Heartbeat Classification [1] preprocessed the data as follows:</w:t>
       </w:r>
     </w:p>
     <w:p>
@@ -4444,19 +4423,7 @@
         <w:rPr>
           <w:lang w:val="en-US"/>
         </w:rPr>
-        <w:t xml:space="preserve">To apply these preprocessing steps, </w:t>
-      </w:r>
-      <w:r>
-        <w:rPr>
-          <w:lang w:val="en-US"/>
-        </w:rPr>
-        <w:t xml:space="preserve">a 10s window </w:t>
-      </w:r>
-      <w:r>
-        <w:rPr>
-          <w:lang w:val="en-US"/>
-        </w:rPr>
-        <w:t xml:space="preserve">is required, in other words, they collect a 10s window then extract the heartbeats from it, where every beat window is of variable </w:t>
+        <w:t xml:space="preserve">To apply these preprocessing steps, a 10s window is required, in other words, they collect a 10s window then extract the heartbeats from it, where every beat window is of variable </w:t>
       </w:r>
       <w:r>
         <w:rPr>
@@ -4477,7 +4444,7 @@
         <w:rPr>
           <w:lang w:val="en-US"/>
         </w:rPr>
-        <w:t xml:space="preserve"> to be a constant = </w:t>
+        <w:t xml:space="preserve"> to be </w:t>
       </w:r>
       <w:r>
         <w:rPr>
@@ -4486,6 +4453,32 @@
           <w:lang w:val="en-US"/>
         </w:rPr>
         <w:t>100</w:t>
+      </w:r>
+      <w:r>
+        <w:rPr>
+          <w:b/>
+          <w:bCs/>
+          <w:lang w:val="en-US"/>
+        </w:rPr>
+        <w:t xml:space="preserve"> or more </w:t>
+      </w:r>
+      <w:r>
+        <w:rPr>
+          <w:lang w:val="en-US"/>
+        </w:rPr>
+        <w:t>(</w:t>
+      </w:r>
+      <w:r>
+        <w:rPr>
+          <w:lang w:val="en-US"/>
+        </w:rPr>
+        <w:t>depending on when a Peak arrives after 100x8=800ms</w:t>
+      </w:r>
+      <w:r>
+        <w:rPr>
+          <w:lang w:val="en-US"/>
+        </w:rPr>
+        <w:t>)</w:t>
       </w:r>
       <w:r>
         <w:rPr>
@@ -5347,90 +5340,36 @@
         </w:rPr>
         <w:t>, </w:t>
       </w:r>
+      <w:hyperlink r:id="rId14" w:history="1">
+        <w:r>
+          <w:rPr>
+            <w:rStyle w:val="Hyperlink"/>
+            <w:b/>
+            <w:bCs/>
+          </w:rPr>
+          <w:t>Shayan Fazeli</w:t>
+        </w:r>
+      </w:hyperlink>
       <w:r>
         <w:rPr>
           <w:b/>
           <w:bCs/>
         </w:rPr>
-        <w:fldChar w:fldCharType="begin"/>
-      </w:r>
-      <w:r>
-        <w:rPr>
-          <w:b/>
-          <w:bCs/>
-        </w:rPr>
-        <w:instrText xml:space="preserve"> HYPERLINK "https://arxiv.org/search/cs?searchtype=author&amp;query=Fazeli%2C+S" </w:instrText>
-      </w:r>
-      <w:r>
-        <w:rPr>
-          <w:b/>
-          <w:bCs/>
-        </w:rPr>
-        <w:fldChar w:fldCharType="separate"/>
-      </w:r>
-      <w:r>
-        <w:rPr>
-          <w:rStyle w:val="Hyperlink"/>
-          <w:b/>
-          <w:bCs/>
-        </w:rPr>
-        <w:t>Shayan Fazeli</w:t>
-      </w:r>
-      <w:r>
-        <w:rPr>
-          <w:b/>
-          <w:bCs/>
-          <w:lang w:val="en-US"/>
-        </w:rPr>
-        <w:fldChar w:fldCharType="end"/>
-      </w:r>
-      <w:r>
-        <w:rPr>
-          <w:b/>
-          <w:bCs/>
-        </w:rPr>
         <w:t>, </w:t>
       </w:r>
-      <w:r>
-        <w:rPr>
-          <w:b/>
-          <w:bCs/>
-        </w:rPr>
-        <w:fldChar w:fldCharType="begin"/>
-      </w:r>
-      <w:r>
-        <w:rPr>
-          <w:b/>
-          <w:bCs/>
-        </w:rPr>
-        <w:instrText xml:space="preserve"> HYPERLINK "https://arxiv.org/search/cs?searchtype=author&amp;query=Sarrafzadeh%2C+M" </w:instrText>
-      </w:r>
-      <w:r>
-        <w:rPr>
-          <w:b/>
-          <w:bCs/>
-        </w:rPr>
-        <w:fldChar w:fldCharType="separate"/>
-      </w:r>
-      <w:r>
-        <w:rPr>
-          <w:rStyle w:val="Hyperlink"/>
-          <w:b/>
-          <w:bCs/>
-        </w:rPr>
-        <w:t>Majid Sarrafzadeh</w:t>
-      </w:r>
-      <w:r>
-        <w:rPr>
-          <w:b/>
-          <w:bCs/>
-          <w:lang w:val="en-US"/>
-        </w:rPr>
-        <w:fldChar w:fldCharType="end"/>
-      </w:r>
-    </w:p>
-    <w:p>
-      <w:hyperlink r:id="rId14" w:history="1">
+      <w:hyperlink r:id="rId15" w:history="1">
+        <w:r>
+          <w:rPr>
+            <w:rStyle w:val="Hyperlink"/>
+            <w:b/>
+            <w:bCs/>
+          </w:rPr>
+          <w:t>Majid Sarrafzadeh</w:t>
+        </w:r>
+      </w:hyperlink>
+    </w:p>
+    <w:p>
+      <w:hyperlink r:id="rId16" w:history="1">
         <w:r>
           <w:rPr>
             <w:rStyle w:val="Hyperlink"/>
@@ -5457,51 +5396,25 @@
       <w:r>
         <w:t>by </w:t>
       </w:r>
-      <w:r>
-        <w:fldChar w:fldCharType="begin"/>
-      </w:r>
-      <w:r>
-        <w:instrText xml:space="preserve"> HYPERLINK "https://learning.oreilly.com/search/?query=author%3A%22Pete%20Warden%22&amp;sort=relevance&amp;highlight=true" </w:instrText>
-      </w:r>
-      <w:r>
-        <w:fldChar w:fldCharType="separate"/>
-      </w:r>
-      <w:r>
-        <w:rPr>
-          <w:rStyle w:val="Hyperlink"/>
-        </w:rPr>
-        <w:t>Pete Warden</w:t>
-      </w:r>
-      <w:r>
-        <w:rPr>
-          <w:lang w:val="fr-CH"/>
-        </w:rPr>
-        <w:fldChar w:fldCharType="end"/>
-      </w:r>
+      <w:hyperlink r:id="rId17" w:history="1">
+        <w:r>
+          <w:rPr>
+            <w:rStyle w:val="Hyperlink"/>
+          </w:rPr>
+          <w:t>Pete Warden</w:t>
+        </w:r>
+      </w:hyperlink>
       <w:r>
         <w:t>, </w:t>
       </w:r>
-      <w:r>
-        <w:fldChar w:fldCharType="begin"/>
-      </w:r>
-      <w:r>
-        <w:instrText xml:space="preserve"> HYPERLINK "https://learning.oreilly.com/search/?query=author%3A%22Daniel%20Situnayake%22&amp;sort=relevance&amp;highlight=true" </w:instrText>
-      </w:r>
-      <w:r>
-        <w:fldChar w:fldCharType="separate"/>
-      </w:r>
-      <w:r>
-        <w:rPr>
-          <w:rStyle w:val="Hyperlink"/>
-        </w:rPr>
-        <w:t>Daniel Situnayake</w:t>
-      </w:r>
-      <w:r>
-        <w:rPr>
-          <w:lang w:val="fr-CH"/>
-        </w:rPr>
-        <w:fldChar w:fldCharType="end"/>
-      </w:r>
+      <w:hyperlink r:id="rId18" w:history="1">
+        <w:r>
+          <w:rPr>
+            <w:rStyle w:val="Hyperlink"/>
+          </w:rPr>
+          <w:t>Daniel Situnayake</w:t>
+        </w:r>
+      </w:hyperlink>
       <w:r>
         <w:t xml:space="preserve">, </w:t>
       </w:r>
@@ -5516,7 +5429,7 @@
       </w:r>
     </w:p>
     <w:p>
-      <w:hyperlink r:id="rId15" w:history="1">
+      <w:hyperlink r:id="rId19" w:history="1">
         <w:r>
           <w:rPr>
             <w:rStyle w:val="Hyperlink"/>
@@ -5547,7 +5460,7 @@
           <w:rStyle w:val="Hyperlink"/>
         </w:rPr>
       </w:pPr>
-      <w:hyperlink r:id="rId16" w:history="1">
+      <w:hyperlink r:id="rId20" w:history="1">
         <w:r>
           <w:rPr>
             <w:rStyle w:val="Hyperlink"/>
@@ -5568,7 +5481,7 @@
         <w:rPr>
           <w:b/>
           <w:bCs/>
-          <w:lang w:val="fr-CH"/>
+          <w:lang w:val="de-CH"/>
         </w:rPr>
       </w:pPr>
       <w:r>
@@ -5576,7 +5489,7 @@
       </w:r>
       <w:r>
         <w:rPr>
-          <w:lang w:val="fr-CH"/>
+          <w:lang w:val="de-CH"/>
         </w:rPr>
         <w:t>4</w:t>
       </w:r>
@@ -5587,59 +5500,49 @@
         <w:rPr>
           <w:b/>
           <w:bCs/>
-          <w:lang w:val="fr-CH"/>
-        </w:rPr>
-        <w:t xml:space="preserve">STM32L432KCU </w:t>
-      </w:r>
-      <w:proofErr w:type="spellStart"/>
-      <w:r>
+          <w:lang w:val="de-CH"/>
+        </w:rPr>
+        <w:t>STM32L432KCU Datasheet</w:t>
+      </w:r>
+    </w:p>
+    <w:p>
+      <w:pPr>
+        <w:rPr>
+          <w:rStyle w:val="Hyperlink"/>
+        </w:rPr>
+      </w:pPr>
+      <w:r>
+        <w:rPr>
+          <w:rStyle w:val="Hyperlink"/>
+          <w:rFonts w:eastAsiaTheme="minorEastAsia"/>
+        </w:rPr>
+        <w:t>https://www.st.com/resource/en/datasheet/stm32l432kc.pdf</w:t>
+      </w:r>
+    </w:p>
+    <w:p>
+      <w:pPr>
         <w:rPr>
           <w:b/>
           <w:bCs/>
-          <w:lang w:val="fr-CH"/>
-        </w:rPr>
-        <w:t>Datasheet</w:t>
-      </w:r>
-      <w:proofErr w:type="spellEnd"/>
-    </w:p>
-    <w:p>
-      <w:pPr>
-        <w:rPr>
-          <w:rStyle w:val="Hyperlink"/>
-        </w:rPr>
-      </w:pPr>
-      <w:r>
-        <w:rPr>
-          <w:rStyle w:val="Hyperlink"/>
-          <w:rFonts w:eastAsiaTheme="minorEastAsia"/>
-        </w:rPr>
-        <w:t>https://www.st.com/resource/en/datasheet/stm32l432kc.pdf</w:t>
-      </w:r>
+          <w:lang w:val="de-CH"/>
+        </w:rPr>
+      </w:pPr>
     </w:p>
     <w:p>
       <w:pPr>
         <w:rPr>
           <w:b/>
           <w:bCs/>
-          <w:lang w:val="fr-CH"/>
-        </w:rPr>
-      </w:pPr>
-    </w:p>
-    <w:p>
-      <w:pPr>
+        </w:rPr>
+      </w:pPr>
+      <w:r>
+        <w:t>[5]</w:t>
+      </w:r>
+      <w:r>
         <w:rPr>
           <w:b/>
           <w:bCs/>
-        </w:rPr>
-      </w:pPr>
-      <w:r>
-        <w:t>[5]</w:t>
-      </w:r>
-      <w:r>
-        <w:rPr>
-          <w:b/>
-          <w:bCs/>
-          <w:lang w:val="fr-CH"/>
+          <w:lang w:val="en-US"/>
         </w:rPr>
         <w:t xml:space="preserve"> </w:t>
       </w:r>
@@ -6803,6 +6706,7 @@
   <w:style w:type="character" w:default="1" w:styleId="DefaultParagraphFont">
     <w:name w:val="Default Paragraph Font"/>
     <w:uiPriority w:val="1"/>
+    <w:semiHidden/>
     <w:unhideWhenUsed/>
   </w:style>
   <w:style w:type="table" w:default="1" w:styleId="TableNormal">

</xml_diff>